<commit_message>
Updates: >> Updated JunitTestPlan.doc. >> Updated InvalidInputTest class and added a new test.
</commit_message>
<xml_diff>
--- a/Deliverables/Junit Test Plan.docx
+++ b/Deliverables/Junit Test Plan.docx
@@ -35,15 +35,7 @@
           <w:sz w:val="30"/>
           <w:szCs w:val="30"/>
         </w:rPr>
-        <w:t>Test P</w:t>
-      </w:r>
-      <w:r>
-        <w:rPr>
-          <w:rFonts w:ascii="Times New Roman" w:hAnsi="Times New Roman" w:cs="Times New Roman"/>
-          <w:sz w:val="30"/>
-          <w:szCs w:val="30"/>
-        </w:rPr>
-        <w:t>lan</w:t>
+        <w:t>Test Plan</w:t>
       </w:r>
     </w:p>
     <w:p>
@@ -105,8 +97,6 @@
           <w:szCs w:val="24"/>
         </w:rPr>
       </w:pPr>
-      <w:bookmarkStart w:id="0" w:name="_GoBack"/>
-      <w:bookmarkEnd w:id="0"/>
       <w:r>
         <w:rPr>
           <w:rFonts w:asciiTheme="majorBidi" w:hAnsiTheme="majorBidi" w:cstheme="majorBidi"/>
@@ -657,7 +647,85 @@
           <w:sz w:val="24"/>
           <w:szCs w:val="24"/>
         </w:rPr>
-        <w:t xml:space="preserve">will only check the errors received after invalid inputs were entered. The following errors </w:t>
+        <w:t xml:space="preserve">will only check the errors received after invalid inputs were entered. </w:t>
+      </w:r>
+    </w:p>
+    <w:p>
+      <w:pPr>
+        <w:rPr>
+          <w:rFonts w:asciiTheme="majorBidi" w:hAnsiTheme="majorBidi" w:cstheme="majorBidi"/>
+          <w:sz w:val="24"/>
+          <w:szCs w:val="24"/>
+        </w:rPr>
+      </w:pPr>
+      <w:r>
+        <w:rPr>
+          <w:rFonts w:asciiTheme="majorBidi" w:hAnsiTheme="majorBidi" w:cstheme="majorBidi"/>
+          <w:b/>
+          <w:bCs/>
+          <w:sz w:val="24"/>
+          <w:szCs w:val="24"/>
+        </w:rPr>
+        <w:t xml:space="preserve">- </w:t>
+      </w:r>
+      <w:proofErr w:type="spellStart"/>
+      <w:proofErr w:type="gramStart"/>
+      <w:r>
+        <w:rPr>
+          <w:rFonts w:asciiTheme="majorBidi" w:hAnsiTheme="majorBidi" w:cstheme="majorBidi"/>
+          <w:b/>
+          <w:bCs/>
+          <w:sz w:val="24"/>
+          <w:szCs w:val="24"/>
+        </w:rPr>
+        <w:t>testInvalidPath</w:t>
+      </w:r>
+      <w:proofErr w:type="spellEnd"/>
+      <w:r>
+        <w:rPr>
+          <w:rFonts w:asciiTheme="majorBidi" w:hAnsiTheme="majorBidi" w:cstheme="majorBidi"/>
+          <w:b/>
+          <w:bCs/>
+          <w:sz w:val="24"/>
+          <w:szCs w:val="24"/>
+        </w:rPr>
+        <w:t>(</w:t>
+      </w:r>
+      <w:proofErr w:type="gramEnd"/>
+      <w:r>
+        <w:rPr>
+          <w:rFonts w:asciiTheme="majorBidi" w:hAnsiTheme="majorBidi" w:cstheme="majorBidi"/>
+          <w:b/>
+          <w:bCs/>
+          <w:sz w:val="24"/>
+          <w:szCs w:val="24"/>
+        </w:rPr>
+        <w:t xml:space="preserve">) </w:t>
+      </w:r>
+      <w:r>
+        <w:rPr>
+          <w:rFonts w:asciiTheme="majorBidi" w:hAnsiTheme="majorBidi" w:cstheme="majorBidi"/>
+          <w:sz w:val="24"/>
+          <w:szCs w:val="24"/>
+        </w:rPr>
+        <w:t>will only check whether invalid path errors are caught and reported properly.</w:t>
+      </w:r>
+    </w:p>
+    <w:p>
+      <w:pPr>
+        <w:rPr>
+          <w:rFonts w:asciiTheme="majorBidi" w:hAnsiTheme="majorBidi" w:cstheme="majorBidi"/>
+          <w:sz w:val="24"/>
+          <w:szCs w:val="24"/>
+        </w:rPr>
+      </w:pPr>
+      <w:r>
+        <w:rPr>
+          <w:rFonts w:asciiTheme="majorBidi" w:hAnsiTheme="majorBidi" w:cstheme="majorBidi"/>
+          <w:sz w:val="24"/>
+          <w:szCs w:val="24"/>
+        </w:rPr>
+        <w:t xml:space="preserve">The following errors </w:t>
       </w:r>
       <w:r>
         <w:rPr>
@@ -747,16 +815,8 @@
         </w:rPr>
         <w:t xml:space="preserve"> </w:t>
       </w:r>
-    </w:p>
-    <w:p>
-      <w:pPr>
-        <w:pStyle w:val="ListParagraph"/>
-        <w:rPr>
-          <w:rFonts w:asciiTheme="majorBidi" w:hAnsiTheme="majorBidi" w:cstheme="majorBidi"/>
-          <w:sz w:val="24"/>
-          <w:szCs w:val="24"/>
-        </w:rPr>
-      </w:pPr>
+      <w:bookmarkStart w:id="0" w:name="_GoBack"/>
+      <w:bookmarkEnd w:id="0"/>
     </w:p>
     <w:sectPr>
       <w:pgSz w:w="12240" w:h="15840"/>

</xml_diff>